<commit_message>
update final paper instructions
</commit_message>
<xml_diff>
--- a/final-project/final-paper-instructions.docx
+++ b/final-project/final-paper-instructions.docx
@@ -538,10 +538,7 @@
         <w:t>Your primary task is to identify which</w:t>
       </w:r>
       <w:r>
-        <w:t xml:space="preserve"> design </w:t>
-      </w:r>
-      <w:r>
-        <w:t xml:space="preserve">is most appropriate for your </w:t>
+        <w:t xml:space="preserve"> design is most appropriate for your </w:t>
       </w:r>
       <w:r>
         <w:t>program:</w:t>
@@ -996,10 +993,7 @@
         <w:jc w:val="both"/>
       </w:pPr>
       <w:r>
-        <w:t xml:space="preserve">You must select at least one latent construct and identify an appropriate </w:t>
-      </w:r>
-      <w:r>
-        <w:t xml:space="preserve">"instrument" that has been validated </w:t>
+        <w:t xml:space="preserve">You must select at least one latent construct and identify an appropriate "instrument" that has been validated </w:t>
       </w:r>
       <w:proofErr w:type="gramStart"/>
       <w:r>
@@ -1008,6 +1002,30 @@
       <w:proofErr w:type="gramEnd"/>
       <w:r>
         <w:t xml:space="preserve"> how do we know that we are measuring what we think we are measuring?  Don’t try to reinvent the wheel – 99 out of 100 times you will be able to find existing instruments that can be adapted for the study.</w:t>
+      </w:r>
+    </w:p>
+    <w:p>
+      <w:pPr>
+        <w:pStyle w:val="Default"/>
+        <w:jc w:val="both"/>
+      </w:pPr>
+    </w:p>
+    <w:p>
+      <w:pPr>
+        <w:pStyle w:val="Default"/>
+        <w:jc w:val="both"/>
+      </w:pPr>
+      <w:r>
+        <w:t>Report your study period (duration of the treatment</w:t>
+      </w:r>
+      <w:r>
+        <w:t xml:space="preserve"> and the</w:t>
+      </w:r>
+      <w:r>
+        <w:t xml:space="preserve"> </w:t>
+      </w:r>
+      <w:r>
+        <w:t xml:space="preserve">time between start of the study and the last observation period). Provide some justification for the time frame you have selected. </w:t>
       </w:r>
     </w:p>
     <w:p>
@@ -1039,7 +1057,7 @@
           <w:sz w:val="28"/>
           <w:szCs w:val="28"/>
         </w:rPr>
-        <w:t xml:space="preserve"> </w:t>
+        <w:t xml:space="preserve"> 3</w:t>
       </w:r>
       <w:r>
         <w:rPr>
@@ -1047,7 +1065,7 @@
           <w:sz w:val="28"/>
           <w:szCs w:val="28"/>
         </w:rPr>
-        <w:t>3</w:t>
+        <w:t xml:space="preserve"> </w:t>
       </w:r>
       <w:r>
         <w:rPr>
@@ -1055,7 +1073,7 @@
           <w:sz w:val="28"/>
           <w:szCs w:val="28"/>
         </w:rPr>
-        <w:t xml:space="preserve"> </w:t>
+        <w:t>–</w:t>
       </w:r>
       <w:r>
         <w:rPr>
@@ -1063,7 +1081,7 @@
           <w:sz w:val="28"/>
           <w:szCs w:val="28"/>
         </w:rPr>
-        <w:t>–</w:t>
+        <w:t xml:space="preserve"> </w:t>
       </w:r>
       <w:r>
         <w:rPr>
@@ -1071,75 +1089,75 @@
           <w:sz w:val="28"/>
           <w:szCs w:val="28"/>
         </w:rPr>
-        <w:t xml:space="preserve"> </w:t>
-      </w:r>
-      <w:r>
+        <w:t xml:space="preserve">Theory of Change  </w:t>
+      </w:r>
+    </w:p>
+    <w:p>
+      <w:pPr>
+        <w:pStyle w:val="Default"/>
+        <w:jc w:val="both"/>
+      </w:pPr>
+    </w:p>
+    <w:p>
+      <w:pPr>
+        <w:pStyle w:val="Default"/>
+        <w:jc w:val="both"/>
+      </w:pPr>
+      <w:r>
+        <w:t xml:space="preserve">You will diagram </w:t>
+      </w:r>
+      <w:r>
+        <w:rPr>
+          <w:b/>
+          <w:bCs/>
+        </w:rPr>
+        <w:t>the essential elements</w:t>
+      </w:r>
+      <w:r>
+        <w:t xml:space="preserve"> of your program model (the most parsimonious and abstract version of your program). Each causal link in the model represents an assumption. </w:t>
+      </w:r>
+      <w:r>
+        <w:t xml:space="preserve">You will enumerate the list of assumptions and discuss your level of confidence in each, discussing which parts of the program might be most sensitive to implementation integrity. In other words, conduct a brief and informal pre-mortem analysis of the most likely causes of program failure. </w:t>
+      </w:r>
+    </w:p>
+    <w:p>
+      <w:pPr>
+        <w:pStyle w:val="Default"/>
+        <w:jc w:val="both"/>
+      </w:pPr>
+    </w:p>
+    <w:p>
+      <w:pPr>
+        <w:pStyle w:val="Default"/>
         <w:rPr>
           <w:b/>
           <w:sz w:val="28"/>
           <w:szCs w:val="28"/>
         </w:rPr>
-        <w:t xml:space="preserve">Theory of Change </w:t>
-      </w:r>
+      </w:pPr>
       <w:r>
         <w:rPr>
           <w:b/>
           <w:sz w:val="28"/>
           <w:szCs w:val="28"/>
         </w:rPr>
-        <w:t xml:space="preserve"> </w:t>
-      </w:r>
-    </w:p>
-    <w:p>
-      <w:pPr>
-        <w:pStyle w:val="Default"/>
-        <w:jc w:val="both"/>
-      </w:pPr>
-    </w:p>
-    <w:p>
-      <w:pPr>
-        <w:pStyle w:val="Default"/>
-        <w:jc w:val="both"/>
-      </w:pPr>
-      <w:r>
-        <w:t xml:space="preserve">You will diagram </w:t>
-      </w:r>
-      <w:r>
-        <w:rPr>
-          <w:b/>
-          <w:bCs/>
-        </w:rPr>
-        <w:t>the essential elements</w:t>
-      </w:r>
-      <w:r>
-        <w:t xml:space="preserve"> of your program model (the most parsimonious and abstract version of your program). Each causal link in the model represents an assumption. </w:t>
-      </w:r>
-      <w:r>
-        <w:t xml:space="preserve">You will enumerate the list of assumptions and discuss your level of confidence in each, discussing which parts of the program might be most sensitive to implementation integrity. In other words, conduct a brief and informal pre-mortem analysis of the most likely causes of program failure. </w:t>
-      </w:r>
-    </w:p>
-    <w:p>
-      <w:pPr>
-        <w:pStyle w:val="Default"/>
-        <w:jc w:val="both"/>
-      </w:pPr>
-    </w:p>
-    <w:p>
-      <w:pPr>
-        <w:pStyle w:val="Default"/>
+        <w:t>PART</w:t>
+      </w:r>
+      <w:r>
         <w:rPr>
           <w:b/>
           <w:sz w:val="28"/>
           <w:szCs w:val="28"/>
         </w:rPr>
-      </w:pPr>
+        <w:t xml:space="preserve"> </w:t>
+      </w:r>
       <w:r>
         <w:rPr>
           <w:b/>
           <w:sz w:val="28"/>
           <w:szCs w:val="28"/>
         </w:rPr>
-        <w:t>PART</w:t>
+        <w:t>4</w:t>
       </w:r>
       <w:r>
         <w:rPr>
@@ -1147,7 +1165,7 @@
           <w:sz w:val="28"/>
           <w:szCs w:val="28"/>
         </w:rPr>
-        <w:t xml:space="preserve"> </w:t>
+        <w:t xml:space="preserve"> - </w:t>
       </w:r>
       <w:r>
         <w:rPr>
@@ -1155,41 +1173,45 @@
           <w:sz w:val="28"/>
           <w:szCs w:val="28"/>
         </w:rPr>
-        <w:t>4</w:t>
-      </w:r>
-      <w:r>
-        <w:rPr>
-          <w:b/>
+        <w:t>Competing Hypotheses</w:t>
+      </w:r>
+    </w:p>
+    <w:p>
+      <w:pPr>
+        <w:pStyle w:val="Default"/>
+        <w:rPr>
           <w:sz w:val="28"/>
           <w:szCs w:val="28"/>
         </w:rPr>
-        <w:t xml:space="preserve"> - </w:t>
-      </w:r>
-      <w:r>
-        <w:rPr>
-          <w:b/>
-          <w:sz w:val="28"/>
-          <w:szCs w:val="28"/>
-        </w:rPr>
-        <w:t>Competing Hypotheses</w:t>
-      </w:r>
-    </w:p>
-    <w:p>
-      <w:pPr>
-        <w:pStyle w:val="Default"/>
-        <w:rPr>
-          <w:sz w:val="28"/>
-          <w:szCs w:val="28"/>
-        </w:rPr>
-      </w:pPr>
-    </w:p>
-    <w:p>
-      <w:pPr>
-        <w:pStyle w:val="Default"/>
-      </w:pPr>
-      <w:r>
-        <w:lastRenderedPageBreak/>
+      </w:pPr>
+    </w:p>
+    <w:p>
+      <w:pPr>
+        <w:pStyle w:val="Default"/>
+      </w:pPr>
+      <w:r>
+        <w:t xml:space="preserve">Describe your counterfactual and you will use for the study. </w:t>
+      </w:r>
+    </w:p>
+    <w:p>
+      <w:pPr>
+        <w:pStyle w:val="Default"/>
+      </w:pPr>
+      <w:r>
         <w:t xml:space="preserve">Diagram your expectations about the data and use the diagrams to explain your research design and your assumptions about group equivalency and secular trends. </w:t>
+      </w:r>
+    </w:p>
+    <w:p>
+      <w:pPr>
+        <w:pStyle w:val="Default"/>
+      </w:pPr>
+    </w:p>
+    <w:p>
+      <w:pPr>
+        <w:pStyle w:val="Default"/>
+      </w:pPr>
+      <w:r>
+        <w:t xml:space="preserve">Justify your counterfactual. Explain why you believe it to be the best identification strategy for your research question. </w:t>
       </w:r>
     </w:p>
     <w:p>
@@ -1571,13 +1593,365 @@
       <w:pPr>
         <w:pStyle w:val="Default"/>
         <w:jc w:val="both"/>
-      </w:pPr>
-    </w:p>
-    <w:p>
-      <w:pPr>
-        <w:pStyle w:val="Default"/>
-        <w:jc w:val="both"/>
-      </w:pPr>
+        <w:rPr>
+          <w:b/>
+          <w:bCs/>
+          <w:sz w:val="28"/>
+          <w:szCs w:val="28"/>
+        </w:rPr>
+      </w:pPr>
+      <w:r>
+        <w:rPr>
+          <w:b/>
+          <w:bCs/>
+          <w:sz w:val="28"/>
+          <w:szCs w:val="28"/>
+        </w:rPr>
+        <w:lastRenderedPageBreak/>
+        <w:t>Grad</w:t>
+      </w:r>
+      <w:r>
+        <w:rPr>
+          <w:b/>
+          <w:bCs/>
+          <w:sz w:val="28"/>
+          <w:szCs w:val="28"/>
+        </w:rPr>
+        <w:t>ing</w:t>
+      </w:r>
+      <w:r>
+        <w:rPr>
+          <w:b/>
+          <w:bCs/>
+          <w:sz w:val="28"/>
+          <w:szCs w:val="28"/>
+        </w:rPr>
+        <w:t xml:space="preserve"> Rubric</w:t>
+      </w:r>
+    </w:p>
+    <w:p>
+      <w:pPr>
+        <w:pStyle w:val="Default"/>
+        <w:jc w:val="both"/>
+      </w:pPr>
+    </w:p>
+    <w:p>
+      <w:pPr>
+        <w:pStyle w:val="Default"/>
+        <w:jc w:val="both"/>
+      </w:pPr>
+      <w:r>
+        <w:t>Part 1 – cover page (6)</w:t>
+      </w:r>
+    </w:p>
+    <w:p>
+      <w:pPr>
+        <w:pStyle w:val="Default"/>
+        <w:numPr>
+          <w:ilvl w:val="0"/>
+          <w:numId w:val="8"/>
+        </w:numPr>
+        <w:jc w:val="both"/>
+      </w:pPr>
+      <w:r>
+        <w:t xml:space="preserve">Problem (1): What is the problem addressed by the program? </w:t>
+      </w:r>
+    </w:p>
+    <w:p>
+      <w:pPr>
+        <w:pStyle w:val="Default"/>
+        <w:numPr>
+          <w:ilvl w:val="0"/>
+          <w:numId w:val="8"/>
+        </w:numPr>
+        <w:jc w:val="both"/>
+      </w:pPr>
+      <w:r>
+        <w:t>Program (1): What is the program, policy or intervention that will be evaluated?</w:t>
+      </w:r>
+    </w:p>
+    <w:p>
+      <w:pPr>
+        <w:pStyle w:val="Default"/>
+        <w:numPr>
+          <w:ilvl w:val="0"/>
+          <w:numId w:val="8"/>
+        </w:numPr>
+        <w:jc w:val="both"/>
+      </w:pPr>
+      <w:r>
+        <w:t xml:space="preserve">Program Theory (1): Explain the program theory in a couple of sentences? </w:t>
+      </w:r>
+    </w:p>
+    <w:p>
+      <w:pPr>
+        <w:pStyle w:val="Default"/>
+        <w:numPr>
+          <w:ilvl w:val="0"/>
+          <w:numId w:val="8"/>
+        </w:numPr>
+        <w:jc w:val="both"/>
+      </w:pPr>
+      <w:r>
+        <w:t xml:space="preserve">Outcome (1): What is the primary outcome of interest? </w:t>
+      </w:r>
+    </w:p>
+    <w:p>
+      <w:pPr>
+        <w:pStyle w:val="Default"/>
+        <w:numPr>
+          <w:ilvl w:val="0"/>
+          <w:numId w:val="8"/>
+        </w:numPr>
+        <w:jc w:val="both"/>
+      </w:pPr>
+      <w:r>
+        <w:t xml:space="preserve">Program Inclusion Criteria (1): Who is eligible to participate in the program (program inclusion criteria) and who is excluded? </w:t>
+      </w:r>
+    </w:p>
+    <w:p>
+      <w:pPr>
+        <w:pStyle w:val="Default"/>
+        <w:numPr>
+          <w:ilvl w:val="0"/>
+          <w:numId w:val="8"/>
+        </w:numPr>
+        <w:jc w:val="both"/>
+      </w:pPr>
+      <w:r>
+        <w:t xml:space="preserve">Motivate the study (1): if there is a specific context that makes the research especially timely or salient (optional). </w:t>
+      </w:r>
+    </w:p>
+    <w:p>
+      <w:pPr>
+        <w:pStyle w:val="Default"/>
+        <w:jc w:val="both"/>
+      </w:pPr>
+    </w:p>
+    <w:p>
+      <w:pPr>
+        <w:pStyle w:val="Default"/>
+        <w:jc w:val="both"/>
+      </w:pPr>
+      <w:r>
+        <w:t>Part 2 – outcome measure (6)</w:t>
+      </w:r>
+    </w:p>
+    <w:p>
+      <w:pPr>
+        <w:pStyle w:val="Default"/>
+        <w:numPr>
+          <w:ilvl w:val="0"/>
+          <w:numId w:val="8"/>
+        </w:numPr>
+        <w:jc w:val="both"/>
+      </w:pPr>
+      <w:r>
+        <w:t>Identification of appropriate latent construct (2)</w:t>
+      </w:r>
+    </w:p>
+    <w:p>
+      <w:pPr>
+        <w:pStyle w:val="Default"/>
+        <w:numPr>
+          <w:ilvl w:val="0"/>
+          <w:numId w:val="8"/>
+        </w:numPr>
+        <w:jc w:val="both"/>
+      </w:pPr>
+      <w:r>
+        <w:t>Justification (2)</w:t>
+      </w:r>
+    </w:p>
+    <w:p>
+      <w:pPr>
+        <w:pStyle w:val="Default"/>
+        <w:numPr>
+          <w:ilvl w:val="0"/>
+          <w:numId w:val="8"/>
+        </w:numPr>
+        <w:jc w:val="both"/>
+      </w:pPr>
+      <w:r>
+        <w:t xml:space="preserve">Proper citation of reliability (2) </w:t>
+      </w:r>
+    </w:p>
+    <w:p>
+      <w:pPr>
+        <w:pStyle w:val="Default"/>
+        <w:ind w:left="1080"/>
+        <w:jc w:val="both"/>
+      </w:pPr>
+    </w:p>
+    <w:p>
+      <w:pPr>
+        <w:pStyle w:val="Default"/>
+        <w:jc w:val="both"/>
+      </w:pPr>
+      <w:r>
+        <w:t>Part 3 – theory of change (10)</w:t>
+      </w:r>
+    </w:p>
+    <w:p>
+      <w:pPr>
+        <w:pStyle w:val="Default"/>
+        <w:numPr>
+          <w:ilvl w:val="0"/>
+          <w:numId w:val="8"/>
+        </w:numPr>
+        <w:jc w:val="both"/>
+      </w:pPr>
+      <w:r>
+        <w:t>Coherent theory of change (4)</w:t>
+      </w:r>
+    </w:p>
+    <w:p>
+      <w:pPr>
+        <w:pStyle w:val="Default"/>
+        <w:numPr>
+          <w:ilvl w:val="0"/>
+          <w:numId w:val="8"/>
+        </w:numPr>
+        <w:jc w:val="both"/>
+      </w:pPr>
+      <w:r>
+        <w:t xml:space="preserve">Quality of the diagram (3) </w:t>
+      </w:r>
+    </w:p>
+    <w:p>
+      <w:pPr>
+        <w:pStyle w:val="Default"/>
+        <w:numPr>
+          <w:ilvl w:val="0"/>
+          <w:numId w:val="8"/>
+        </w:numPr>
+        <w:jc w:val="both"/>
+      </w:pPr>
+      <w:r>
+        <w:t xml:space="preserve">Explanation of assumptions (3) </w:t>
+      </w:r>
+    </w:p>
+    <w:p>
+      <w:pPr>
+        <w:pStyle w:val="Default"/>
+        <w:ind w:left="1080"/>
+        <w:jc w:val="both"/>
+      </w:pPr>
+    </w:p>
+    <w:p>
+      <w:pPr>
+        <w:pStyle w:val="Default"/>
+        <w:jc w:val="both"/>
+      </w:pPr>
+      <w:r>
+        <w:t>Part 4 – model and competing hypotheses (14)</w:t>
+      </w:r>
+    </w:p>
+    <w:p>
+      <w:pPr>
+        <w:pStyle w:val="Default"/>
+        <w:numPr>
+          <w:ilvl w:val="0"/>
+          <w:numId w:val="8"/>
+        </w:numPr>
+        <w:jc w:val="both"/>
+      </w:pPr>
+      <w:r>
+        <w:t xml:space="preserve">Explanation of the counterfactual (3) </w:t>
+      </w:r>
+    </w:p>
+    <w:p>
+      <w:pPr>
+        <w:pStyle w:val="Default"/>
+        <w:numPr>
+          <w:ilvl w:val="0"/>
+          <w:numId w:val="8"/>
+        </w:numPr>
+        <w:jc w:val="both"/>
+      </w:pPr>
+      <w:r>
+        <w:t xml:space="preserve">Diagram of expectations (3) </w:t>
+      </w:r>
+    </w:p>
+    <w:p>
+      <w:pPr>
+        <w:pStyle w:val="Default"/>
+        <w:numPr>
+          <w:ilvl w:val="0"/>
+          <w:numId w:val="8"/>
+        </w:numPr>
+        <w:jc w:val="both"/>
+      </w:pPr>
+      <w:r>
+        <w:t>Justification of the design (3)</w:t>
+      </w:r>
+    </w:p>
+    <w:p>
+      <w:pPr>
+        <w:pStyle w:val="Default"/>
+        <w:numPr>
+          <w:ilvl w:val="0"/>
+          <w:numId w:val="8"/>
+        </w:numPr>
+        <w:jc w:val="both"/>
+      </w:pPr>
+      <w:r>
+        <w:t xml:space="preserve">Campbell Scores (5) </w:t>
+      </w:r>
+    </w:p>
+    <w:p>
+      <w:pPr>
+        <w:pStyle w:val="Default"/>
+        <w:ind w:left="1080"/>
+        <w:jc w:val="both"/>
+      </w:pPr>
+    </w:p>
+    <w:p>
+      <w:pPr>
+        <w:pStyle w:val="Default"/>
+        <w:jc w:val="both"/>
+      </w:pPr>
+      <w:r>
+        <w:t xml:space="preserve">Writing quality (2) </w:t>
+      </w:r>
+    </w:p>
+    <w:p>
+      <w:pPr>
+        <w:pStyle w:val="Default"/>
+        <w:jc w:val="both"/>
+      </w:pPr>
+    </w:p>
+    <w:p>
+      <w:pPr>
+        <w:pStyle w:val="Default"/>
+        <w:jc w:val="both"/>
+      </w:pPr>
+      <w:r>
+        <w:t>Proper citations (2)</w:t>
+      </w:r>
+    </w:p>
+    <w:p>
+      <w:pPr>
+        <w:pStyle w:val="Default"/>
+        <w:jc w:val="both"/>
+      </w:pPr>
+    </w:p>
+    <w:p>
+      <w:pPr>
+        <w:pStyle w:val="Default"/>
+        <w:jc w:val="both"/>
+        <w:rPr>
+          <w:b/>
+          <w:bCs/>
+        </w:rPr>
+      </w:pPr>
+      <w:r>
+        <w:rPr>
+          <w:b/>
+          <w:bCs/>
+        </w:rPr>
+        <w:t xml:space="preserve">Total: 40 points </w:t>
+      </w:r>
     </w:p>
     <w:p>
       <w:pPr>
@@ -1596,6 +1970,21 @@
           <w:szCs w:val="24"/>
         </w:rPr>
       </w:pPr>
+    </w:p>
+    <w:p>
+      <w:pPr>
+        <w:rPr>
+          <w:rFonts w:ascii="Garamond" w:hAnsi="Garamond" w:cs="Garamond"/>
+          <w:b/>
+          <w:color w:val="000000"/>
+        </w:rPr>
+      </w:pPr>
+      <w:r>
+        <w:rPr>
+          <w:b/>
+        </w:rPr>
+        <w:br w:type="page"/>
+      </w:r>
     </w:p>
     <w:p>
       <w:pPr>
@@ -2722,6 +3111,230 @@
     </w:lvl>
   </w:abstractNum>
   <w:abstractNum w:abstractNumId="3" w15:restartNumberingAfterBreak="0">
+    <w:nsid w:val="17EE2B0C"/>
+    <w:multiLevelType w:val="hybridMultilevel"/>
+    <w:tmpl w:val="9FA4E3FA"/>
+    <w:lvl w:ilvl="0" w:tplc="98C2C134">
+      <w:numFmt w:val="bullet"/>
+      <w:lvlText w:val="•"/>
+      <w:lvlJc w:val="left"/>
+      <w:pPr>
+        <w:ind w:left="1080" w:hanging="720"/>
+      </w:pPr>
+      <w:rPr>
+        <w:rFonts w:ascii="Garamond" w:eastAsiaTheme="minorHAnsi" w:hAnsi="Garamond" w:cs="Garamond" w:hint="default"/>
+      </w:rPr>
+    </w:lvl>
+    <w:lvl w:ilvl="1" w:tplc="04090003" w:tentative="1">
+      <w:start w:val="1"/>
+      <w:numFmt w:val="bullet"/>
+      <w:lvlText w:val="o"/>
+      <w:lvlJc w:val="left"/>
+      <w:pPr>
+        <w:ind w:left="1440" w:hanging="360"/>
+      </w:pPr>
+      <w:rPr>
+        <w:rFonts w:ascii="Courier New" w:hAnsi="Courier New" w:cs="Courier New" w:hint="default"/>
+      </w:rPr>
+    </w:lvl>
+    <w:lvl w:ilvl="2" w:tplc="04090005" w:tentative="1">
+      <w:start w:val="1"/>
+      <w:numFmt w:val="bullet"/>
+      <w:lvlText w:val=""/>
+      <w:lvlJc w:val="left"/>
+      <w:pPr>
+        <w:ind w:left="2160" w:hanging="360"/>
+      </w:pPr>
+      <w:rPr>
+        <w:rFonts w:ascii="Wingdings" w:hAnsi="Wingdings" w:hint="default"/>
+      </w:rPr>
+    </w:lvl>
+    <w:lvl w:ilvl="3" w:tplc="04090001" w:tentative="1">
+      <w:start w:val="1"/>
+      <w:numFmt w:val="bullet"/>
+      <w:lvlText w:val=""/>
+      <w:lvlJc w:val="left"/>
+      <w:pPr>
+        <w:ind w:left="2880" w:hanging="360"/>
+      </w:pPr>
+      <w:rPr>
+        <w:rFonts w:ascii="Symbol" w:hAnsi="Symbol" w:hint="default"/>
+      </w:rPr>
+    </w:lvl>
+    <w:lvl w:ilvl="4" w:tplc="04090003" w:tentative="1">
+      <w:start w:val="1"/>
+      <w:numFmt w:val="bullet"/>
+      <w:lvlText w:val="o"/>
+      <w:lvlJc w:val="left"/>
+      <w:pPr>
+        <w:ind w:left="3600" w:hanging="360"/>
+      </w:pPr>
+      <w:rPr>
+        <w:rFonts w:ascii="Courier New" w:hAnsi="Courier New" w:cs="Courier New" w:hint="default"/>
+      </w:rPr>
+    </w:lvl>
+    <w:lvl w:ilvl="5" w:tplc="04090005" w:tentative="1">
+      <w:start w:val="1"/>
+      <w:numFmt w:val="bullet"/>
+      <w:lvlText w:val=""/>
+      <w:lvlJc w:val="left"/>
+      <w:pPr>
+        <w:ind w:left="4320" w:hanging="360"/>
+      </w:pPr>
+      <w:rPr>
+        <w:rFonts w:ascii="Wingdings" w:hAnsi="Wingdings" w:hint="default"/>
+      </w:rPr>
+    </w:lvl>
+    <w:lvl w:ilvl="6" w:tplc="04090001" w:tentative="1">
+      <w:start w:val="1"/>
+      <w:numFmt w:val="bullet"/>
+      <w:lvlText w:val=""/>
+      <w:lvlJc w:val="left"/>
+      <w:pPr>
+        <w:ind w:left="5040" w:hanging="360"/>
+      </w:pPr>
+      <w:rPr>
+        <w:rFonts w:ascii="Symbol" w:hAnsi="Symbol" w:hint="default"/>
+      </w:rPr>
+    </w:lvl>
+    <w:lvl w:ilvl="7" w:tplc="04090003" w:tentative="1">
+      <w:start w:val="1"/>
+      <w:numFmt w:val="bullet"/>
+      <w:lvlText w:val="o"/>
+      <w:lvlJc w:val="left"/>
+      <w:pPr>
+        <w:ind w:left="5760" w:hanging="360"/>
+      </w:pPr>
+      <w:rPr>
+        <w:rFonts w:ascii="Courier New" w:hAnsi="Courier New" w:cs="Courier New" w:hint="default"/>
+      </w:rPr>
+    </w:lvl>
+    <w:lvl w:ilvl="8" w:tplc="04090005" w:tentative="1">
+      <w:start w:val="1"/>
+      <w:numFmt w:val="bullet"/>
+      <w:lvlText w:val=""/>
+      <w:lvlJc w:val="left"/>
+      <w:pPr>
+        <w:ind w:left="6480" w:hanging="360"/>
+      </w:pPr>
+      <w:rPr>
+        <w:rFonts w:ascii="Wingdings" w:hAnsi="Wingdings" w:hint="default"/>
+      </w:rPr>
+    </w:lvl>
+  </w:abstractNum>
+  <w:abstractNum w:abstractNumId="4" w15:restartNumberingAfterBreak="0">
+    <w:nsid w:val="1D906249"/>
+    <w:multiLevelType w:val="hybridMultilevel"/>
+    <w:tmpl w:val="AA24BAB0"/>
+    <w:lvl w:ilvl="0" w:tplc="98C2C134">
+      <w:numFmt w:val="bullet"/>
+      <w:lvlText w:val="•"/>
+      <w:lvlJc w:val="left"/>
+      <w:pPr>
+        <w:ind w:left="1080" w:hanging="720"/>
+      </w:pPr>
+      <w:rPr>
+        <w:rFonts w:ascii="Garamond" w:eastAsiaTheme="minorHAnsi" w:hAnsi="Garamond" w:cs="Garamond" w:hint="default"/>
+      </w:rPr>
+    </w:lvl>
+    <w:lvl w:ilvl="1" w:tplc="04090003" w:tentative="1">
+      <w:start w:val="1"/>
+      <w:numFmt w:val="bullet"/>
+      <w:lvlText w:val="o"/>
+      <w:lvlJc w:val="left"/>
+      <w:pPr>
+        <w:ind w:left="1440" w:hanging="360"/>
+      </w:pPr>
+      <w:rPr>
+        <w:rFonts w:ascii="Courier New" w:hAnsi="Courier New" w:cs="Courier New" w:hint="default"/>
+      </w:rPr>
+    </w:lvl>
+    <w:lvl w:ilvl="2" w:tplc="04090005" w:tentative="1">
+      <w:start w:val="1"/>
+      <w:numFmt w:val="bullet"/>
+      <w:lvlText w:val=""/>
+      <w:lvlJc w:val="left"/>
+      <w:pPr>
+        <w:ind w:left="2160" w:hanging="360"/>
+      </w:pPr>
+      <w:rPr>
+        <w:rFonts w:ascii="Wingdings" w:hAnsi="Wingdings" w:hint="default"/>
+      </w:rPr>
+    </w:lvl>
+    <w:lvl w:ilvl="3" w:tplc="04090001" w:tentative="1">
+      <w:start w:val="1"/>
+      <w:numFmt w:val="bullet"/>
+      <w:lvlText w:val=""/>
+      <w:lvlJc w:val="left"/>
+      <w:pPr>
+        <w:ind w:left="2880" w:hanging="360"/>
+      </w:pPr>
+      <w:rPr>
+        <w:rFonts w:ascii="Symbol" w:hAnsi="Symbol" w:hint="default"/>
+      </w:rPr>
+    </w:lvl>
+    <w:lvl w:ilvl="4" w:tplc="04090003" w:tentative="1">
+      <w:start w:val="1"/>
+      <w:numFmt w:val="bullet"/>
+      <w:lvlText w:val="o"/>
+      <w:lvlJc w:val="left"/>
+      <w:pPr>
+        <w:ind w:left="3600" w:hanging="360"/>
+      </w:pPr>
+      <w:rPr>
+        <w:rFonts w:ascii="Courier New" w:hAnsi="Courier New" w:cs="Courier New" w:hint="default"/>
+      </w:rPr>
+    </w:lvl>
+    <w:lvl w:ilvl="5" w:tplc="04090005" w:tentative="1">
+      <w:start w:val="1"/>
+      <w:numFmt w:val="bullet"/>
+      <w:lvlText w:val=""/>
+      <w:lvlJc w:val="left"/>
+      <w:pPr>
+        <w:ind w:left="4320" w:hanging="360"/>
+      </w:pPr>
+      <w:rPr>
+        <w:rFonts w:ascii="Wingdings" w:hAnsi="Wingdings" w:hint="default"/>
+      </w:rPr>
+    </w:lvl>
+    <w:lvl w:ilvl="6" w:tplc="04090001" w:tentative="1">
+      <w:start w:val="1"/>
+      <w:numFmt w:val="bullet"/>
+      <w:lvlText w:val=""/>
+      <w:lvlJc w:val="left"/>
+      <w:pPr>
+        <w:ind w:left="5040" w:hanging="360"/>
+      </w:pPr>
+      <w:rPr>
+        <w:rFonts w:ascii="Symbol" w:hAnsi="Symbol" w:hint="default"/>
+      </w:rPr>
+    </w:lvl>
+    <w:lvl w:ilvl="7" w:tplc="04090003" w:tentative="1">
+      <w:start w:val="1"/>
+      <w:numFmt w:val="bullet"/>
+      <w:lvlText w:val="o"/>
+      <w:lvlJc w:val="left"/>
+      <w:pPr>
+        <w:ind w:left="5760" w:hanging="360"/>
+      </w:pPr>
+      <w:rPr>
+        <w:rFonts w:ascii="Courier New" w:hAnsi="Courier New" w:cs="Courier New" w:hint="default"/>
+      </w:rPr>
+    </w:lvl>
+    <w:lvl w:ilvl="8" w:tplc="04090005" w:tentative="1">
+      <w:start w:val="1"/>
+      <w:numFmt w:val="bullet"/>
+      <w:lvlText w:val=""/>
+      <w:lvlJc w:val="left"/>
+      <w:pPr>
+        <w:ind w:left="6480" w:hanging="360"/>
+      </w:pPr>
+      <w:rPr>
+        <w:rFonts w:ascii="Wingdings" w:hAnsi="Wingdings" w:hint="default"/>
+      </w:rPr>
+    </w:lvl>
+  </w:abstractNum>
+  <w:abstractNum w:abstractNumId="5" w15:restartNumberingAfterBreak="0">
     <w:nsid w:val="218063B7"/>
     <w:multiLevelType w:val="hybridMultilevel"/>
     <w:tmpl w:val="B37420D2"/>
@@ -2810,7 +3423,7 @@
       </w:pPr>
     </w:lvl>
   </w:abstractNum>
-  <w:abstractNum w:abstractNumId="4" w15:restartNumberingAfterBreak="0">
+  <w:abstractNum w:abstractNumId="6" w15:restartNumberingAfterBreak="0">
     <w:nsid w:val="41701502"/>
     <w:multiLevelType w:val="hybridMultilevel"/>
     <w:tmpl w:val="5E5C77A2"/>
@@ -2923,7 +3536,344 @@
       </w:rPr>
     </w:lvl>
   </w:abstractNum>
-  <w:abstractNum w:abstractNumId="5" w15:restartNumberingAfterBreak="0">
+  <w:abstractNum w:abstractNumId="7" w15:restartNumberingAfterBreak="0">
+    <w:nsid w:val="5FCF5187"/>
+    <w:multiLevelType w:val="hybridMultilevel"/>
+    <w:tmpl w:val="019874CE"/>
+    <w:lvl w:ilvl="0" w:tplc="04090001">
+      <w:start w:val="1"/>
+      <w:numFmt w:val="bullet"/>
+      <w:lvlText w:val=""/>
+      <w:lvlJc w:val="left"/>
+      <w:pPr>
+        <w:ind w:left="720" w:hanging="360"/>
+      </w:pPr>
+      <w:rPr>
+        <w:rFonts w:ascii="Symbol" w:hAnsi="Symbol" w:hint="default"/>
+      </w:rPr>
+    </w:lvl>
+    <w:lvl w:ilvl="1" w:tplc="04090003" w:tentative="1">
+      <w:start w:val="1"/>
+      <w:numFmt w:val="bullet"/>
+      <w:lvlText w:val="o"/>
+      <w:lvlJc w:val="left"/>
+      <w:pPr>
+        <w:ind w:left="1440" w:hanging="360"/>
+      </w:pPr>
+      <w:rPr>
+        <w:rFonts w:ascii="Courier New" w:hAnsi="Courier New" w:cs="Courier New" w:hint="default"/>
+      </w:rPr>
+    </w:lvl>
+    <w:lvl w:ilvl="2" w:tplc="04090005" w:tentative="1">
+      <w:start w:val="1"/>
+      <w:numFmt w:val="bullet"/>
+      <w:lvlText w:val=""/>
+      <w:lvlJc w:val="left"/>
+      <w:pPr>
+        <w:ind w:left="2160" w:hanging="360"/>
+      </w:pPr>
+      <w:rPr>
+        <w:rFonts w:ascii="Wingdings" w:hAnsi="Wingdings" w:hint="default"/>
+      </w:rPr>
+    </w:lvl>
+    <w:lvl w:ilvl="3" w:tplc="04090001" w:tentative="1">
+      <w:start w:val="1"/>
+      <w:numFmt w:val="bullet"/>
+      <w:lvlText w:val=""/>
+      <w:lvlJc w:val="left"/>
+      <w:pPr>
+        <w:ind w:left="2880" w:hanging="360"/>
+      </w:pPr>
+      <w:rPr>
+        <w:rFonts w:ascii="Symbol" w:hAnsi="Symbol" w:hint="default"/>
+      </w:rPr>
+    </w:lvl>
+    <w:lvl w:ilvl="4" w:tplc="04090003" w:tentative="1">
+      <w:start w:val="1"/>
+      <w:numFmt w:val="bullet"/>
+      <w:lvlText w:val="o"/>
+      <w:lvlJc w:val="left"/>
+      <w:pPr>
+        <w:ind w:left="3600" w:hanging="360"/>
+      </w:pPr>
+      <w:rPr>
+        <w:rFonts w:ascii="Courier New" w:hAnsi="Courier New" w:cs="Courier New" w:hint="default"/>
+      </w:rPr>
+    </w:lvl>
+    <w:lvl w:ilvl="5" w:tplc="04090005" w:tentative="1">
+      <w:start w:val="1"/>
+      <w:numFmt w:val="bullet"/>
+      <w:lvlText w:val=""/>
+      <w:lvlJc w:val="left"/>
+      <w:pPr>
+        <w:ind w:left="4320" w:hanging="360"/>
+      </w:pPr>
+      <w:rPr>
+        <w:rFonts w:ascii="Wingdings" w:hAnsi="Wingdings" w:hint="default"/>
+      </w:rPr>
+    </w:lvl>
+    <w:lvl w:ilvl="6" w:tplc="04090001" w:tentative="1">
+      <w:start w:val="1"/>
+      <w:numFmt w:val="bullet"/>
+      <w:lvlText w:val=""/>
+      <w:lvlJc w:val="left"/>
+      <w:pPr>
+        <w:ind w:left="5040" w:hanging="360"/>
+      </w:pPr>
+      <w:rPr>
+        <w:rFonts w:ascii="Symbol" w:hAnsi="Symbol" w:hint="default"/>
+      </w:rPr>
+    </w:lvl>
+    <w:lvl w:ilvl="7" w:tplc="04090003" w:tentative="1">
+      <w:start w:val="1"/>
+      <w:numFmt w:val="bullet"/>
+      <w:lvlText w:val="o"/>
+      <w:lvlJc w:val="left"/>
+      <w:pPr>
+        <w:ind w:left="5760" w:hanging="360"/>
+      </w:pPr>
+      <w:rPr>
+        <w:rFonts w:ascii="Courier New" w:hAnsi="Courier New" w:cs="Courier New" w:hint="default"/>
+      </w:rPr>
+    </w:lvl>
+    <w:lvl w:ilvl="8" w:tplc="04090005" w:tentative="1">
+      <w:start w:val="1"/>
+      <w:numFmt w:val="bullet"/>
+      <w:lvlText w:val=""/>
+      <w:lvlJc w:val="left"/>
+      <w:pPr>
+        <w:ind w:left="6480" w:hanging="360"/>
+      </w:pPr>
+      <w:rPr>
+        <w:rFonts w:ascii="Wingdings" w:hAnsi="Wingdings" w:hint="default"/>
+      </w:rPr>
+    </w:lvl>
+  </w:abstractNum>
+  <w:abstractNum w:abstractNumId="8" w15:restartNumberingAfterBreak="0">
+    <w:nsid w:val="66CA163C"/>
+    <w:multiLevelType w:val="hybridMultilevel"/>
+    <w:tmpl w:val="74B02192"/>
+    <w:lvl w:ilvl="0" w:tplc="98C2C134">
+      <w:numFmt w:val="bullet"/>
+      <w:lvlText w:val="•"/>
+      <w:lvlJc w:val="left"/>
+      <w:pPr>
+        <w:ind w:left="1080" w:hanging="720"/>
+      </w:pPr>
+      <w:rPr>
+        <w:rFonts w:ascii="Garamond" w:eastAsiaTheme="minorHAnsi" w:hAnsi="Garamond" w:cs="Garamond" w:hint="default"/>
+      </w:rPr>
+    </w:lvl>
+    <w:lvl w:ilvl="1" w:tplc="04090003" w:tentative="1">
+      <w:start w:val="1"/>
+      <w:numFmt w:val="bullet"/>
+      <w:lvlText w:val="o"/>
+      <w:lvlJc w:val="left"/>
+      <w:pPr>
+        <w:ind w:left="1440" w:hanging="360"/>
+      </w:pPr>
+      <w:rPr>
+        <w:rFonts w:ascii="Courier New" w:hAnsi="Courier New" w:cs="Courier New" w:hint="default"/>
+      </w:rPr>
+    </w:lvl>
+    <w:lvl w:ilvl="2" w:tplc="04090005" w:tentative="1">
+      <w:start w:val="1"/>
+      <w:numFmt w:val="bullet"/>
+      <w:lvlText w:val=""/>
+      <w:lvlJc w:val="left"/>
+      <w:pPr>
+        <w:ind w:left="2160" w:hanging="360"/>
+      </w:pPr>
+      <w:rPr>
+        <w:rFonts w:ascii="Wingdings" w:hAnsi="Wingdings" w:hint="default"/>
+      </w:rPr>
+    </w:lvl>
+    <w:lvl w:ilvl="3" w:tplc="04090001" w:tentative="1">
+      <w:start w:val="1"/>
+      <w:numFmt w:val="bullet"/>
+      <w:lvlText w:val=""/>
+      <w:lvlJc w:val="left"/>
+      <w:pPr>
+        <w:ind w:left="2880" w:hanging="360"/>
+      </w:pPr>
+      <w:rPr>
+        <w:rFonts w:ascii="Symbol" w:hAnsi="Symbol" w:hint="default"/>
+      </w:rPr>
+    </w:lvl>
+    <w:lvl w:ilvl="4" w:tplc="04090003" w:tentative="1">
+      <w:start w:val="1"/>
+      <w:numFmt w:val="bullet"/>
+      <w:lvlText w:val="o"/>
+      <w:lvlJc w:val="left"/>
+      <w:pPr>
+        <w:ind w:left="3600" w:hanging="360"/>
+      </w:pPr>
+      <w:rPr>
+        <w:rFonts w:ascii="Courier New" w:hAnsi="Courier New" w:cs="Courier New" w:hint="default"/>
+      </w:rPr>
+    </w:lvl>
+    <w:lvl w:ilvl="5" w:tplc="04090005" w:tentative="1">
+      <w:start w:val="1"/>
+      <w:numFmt w:val="bullet"/>
+      <w:lvlText w:val=""/>
+      <w:lvlJc w:val="left"/>
+      <w:pPr>
+        <w:ind w:left="4320" w:hanging="360"/>
+      </w:pPr>
+      <w:rPr>
+        <w:rFonts w:ascii="Wingdings" w:hAnsi="Wingdings" w:hint="default"/>
+      </w:rPr>
+    </w:lvl>
+    <w:lvl w:ilvl="6" w:tplc="04090001" w:tentative="1">
+      <w:start w:val="1"/>
+      <w:numFmt w:val="bullet"/>
+      <w:lvlText w:val=""/>
+      <w:lvlJc w:val="left"/>
+      <w:pPr>
+        <w:ind w:left="5040" w:hanging="360"/>
+      </w:pPr>
+      <w:rPr>
+        <w:rFonts w:ascii="Symbol" w:hAnsi="Symbol" w:hint="default"/>
+      </w:rPr>
+    </w:lvl>
+    <w:lvl w:ilvl="7" w:tplc="04090003" w:tentative="1">
+      <w:start w:val="1"/>
+      <w:numFmt w:val="bullet"/>
+      <w:lvlText w:val="o"/>
+      <w:lvlJc w:val="left"/>
+      <w:pPr>
+        <w:ind w:left="5760" w:hanging="360"/>
+      </w:pPr>
+      <w:rPr>
+        <w:rFonts w:ascii="Courier New" w:hAnsi="Courier New" w:cs="Courier New" w:hint="default"/>
+      </w:rPr>
+    </w:lvl>
+    <w:lvl w:ilvl="8" w:tplc="04090005" w:tentative="1">
+      <w:start w:val="1"/>
+      <w:numFmt w:val="bullet"/>
+      <w:lvlText w:val=""/>
+      <w:lvlJc w:val="left"/>
+      <w:pPr>
+        <w:ind w:left="6480" w:hanging="360"/>
+      </w:pPr>
+      <w:rPr>
+        <w:rFonts w:ascii="Wingdings" w:hAnsi="Wingdings" w:hint="default"/>
+      </w:rPr>
+    </w:lvl>
+  </w:abstractNum>
+  <w:abstractNum w:abstractNumId="9" w15:restartNumberingAfterBreak="0">
+    <w:nsid w:val="69FE0ABE"/>
+    <w:multiLevelType w:val="hybridMultilevel"/>
+    <w:tmpl w:val="B92E928E"/>
+    <w:lvl w:ilvl="0" w:tplc="98C2C134">
+      <w:numFmt w:val="bullet"/>
+      <w:lvlText w:val="•"/>
+      <w:lvlJc w:val="left"/>
+      <w:pPr>
+        <w:ind w:left="1080" w:hanging="720"/>
+      </w:pPr>
+      <w:rPr>
+        <w:rFonts w:ascii="Garamond" w:eastAsiaTheme="minorHAnsi" w:hAnsi="Garamond" w:cs="Garamond" w:hint="default"/>
+      </w:rPr>
+    </w:lvl>
+    <w:lvl w:ilvl="1" w:tplc="04090003" w:tentative="1">
+      <w:start w:val="1"/>
+      <w:numFmt w:val="bullet"/>
+      <w:lvlText w:val="o"/>
+      <w:lvlJc w:val="left"/>
+      <w:pPr>
+        <w:ind w:left="1440" w:hanging="360"/>
+      </w:pPr>
+      <w:rPr>
+        <w:rFonts w:ascii="Courier New" w:hAnsi="Courier New" w:cs="Courier New" w:hint="default"/>
+      </w:rPr>
+    </w:lvl>
+    <w:lvl w:ilvl="2" w:tplc="04090005" w:tentative="1">
+      <w:start w:val="1"/>
+      <w:numFmt w:val="bullet"/>
+      <w:lvlText w:val=""/>
+      <w:lvlJc w:val="left"/>
+      <w:pPr>
+        <w:ind w:left="2160" w:hanging="360"/>
+      </w:pPr>
+      <w:rPr>
+        <w:rFonts w:ascii="Wingdings" w:hAnsi="Wingdings" w:hint="default"/>
+      </w:rPr>
+    </w:lvl>
+    <w:lvl w:ilvl="3" w:tplc="04090001" w:tentative="1">
+      <w:start w:val="1"/>
+      <w:numFmt w:val="bullet"/>
+      <w:lvlText w:val=""/>
+      <w:lvlJc w:val="left"/>
+      <w:pPr>
+        <w:ind w:left="2880" w:hanging="360"/>
+      </w:pPr>
+      <w:rPr>
+        <w:rFonts w:ascii="Symbol" w:hAnsi="Symbol" w:hint="default"/>
+      </w:rPr>
+    </w:lvl>
+    <w:lvl w:ilvl="4" w:tplc="04090003" w:tentative="1">
+      <w:start w:val="1"/>
+      <w:numFmt w:val="bullet"/>
+      <w:lvlText w:val="o"/>
+      <w:lvlJc w:val="left"/>
+      <w:pPr>
+        <w:ind w:left="3600" w:hanging="360"/>
+      </w:pPr>
+      <w:rPr>
+        <w:rFonts w:ascii="Courier New" w:hAnsi="Courier New" w:cs="Courier New" w:hint="default"/>
+      </w:rPr>
+    </w:lvl>
+    <w:lvl w:ilvl="5" w:tplc="04090005" w:tentative="1">
+      <w:start w:val="1"/>
+      <w:numFmt w:val="bullet"/>
+      <w:lvlText w:val=""/>
+      <w:lvlJc w:val="left"/>
+      <w:pPr>
+        <w:ind w:left="4320" w:hanging="360"/>
+      </w:pPr>
+      <w:rPr>
+        <w:rFonts w:ascii="Wingdings" w:hAnsi="Wingdings" w:hint="default"/>
+      </w:rPr>
+    </w:lvl>
+    <w:lvl w:ilvl="6" w:tplc="04090001" w:tentative="1">
+      <w:start w:val="1"/>
+      <w:numFmt w:val="bullet"/>
+      <w:lvlText w:val=""/>
+      <w:lvlJc w:val="left"/>
+      <w:pPr>
+        <w:ind w:left="5040" w:hanging="360"/>
+      </w:pPr>
+      <w:rPr>
+        <w:rFonts w:ascii="Symbol" w:hAnsi="Symbol" w:hint="default"/>
+      </w:rPr>
+    </w:lvl>
+    <w:lvl w:ilvl="7" w:tplc="04090003" w:tentative="1">
+      <w:start w:val="1"/>
+      <w:numFmt w:val="bullet"/>
+      <w:lvlText w:val="o"/>
+      <w:lvlJc w:val="left"/>
+      <w:pPr>
+        <w:ind w:left="5760" w:hanging="360"/>
+      </w:pPr>
+      <w:rPr>
+        <w:rFonts w:ascii="Courier New" w:hAnsi="Courier New" w:cs="Courier New" w:hint="default"/>
+      </w:rPr>
+    </w:lvl>
+    <w:lvl w:ilvl="8" w:tplc="04090005" w:tentative="1">
+      <w:start w:val="1"/>
+      <w:numFmt w:val="bullet"/>
+      <w:lvlText w:val=""/>
+      <w:lvlJc w:val="left"/>
+      <w:pPr>
+        <w:ind w:left="6480" w:hanging="360"/>
+      </w:pPr>
+      <w:rPr>
+        <w:rFonts w:ascii="Wingdings" w:hAnsi="Wingdings" w:hint="default"/>
+      </w:rPr>
+    </w:lvl>
+  </w:abstractNum>
+  <w:abstractNum w:abstractNumId="10" w15:restartNumberingAfterBreak="0">
     <w:nsid w:val="77DE58F4"/>
     <w:multiLevelType w:val="hybridMultilevel"/>
     <w:tmpl w:val="CD782092"/>
@@ -3016,19 +3966,34 @@
     <w:abstractNumId w:val="0"/>
   </w:num>
   <w:num w:numId="2">
-    <w:abstractNumId w:val="5"/>
+    <w:abstractNumId w:val="10"/>
   </w:num>
   <w:num w:numId="3">
     <w:abstractNumId w:val="2"/>
   </w:num>
   <w:num w:numId="4">
-    <w:abstractNumId w:val="3"/>
+    <w:abstractNumId w:val="5"/>
   </w:num>
   <w:num w:numId="5">
-    <w:abstractNumId w:val="4"/>
+    <w:abstractNumId w:val="6"/>
   </w:num>
   <w:num w:numId="6">
     <w:abstractNumId w:val="1"/>
+  </w:num>
+  <w:num w:numId="7">
+    <w:abstractNumId w:val="7"/>
+  </w:num>
+  <w:num w:numId="8">
+    <w:abstractNumId w:val="3"/>
+  </w:num>
+  <w:num w:numId="9">
+    <w:abstractNumId w:val="9"/>
+  </w:num>
+  <w:num w:numId="10">
+    <w:abstractNumId w:val="4"/>
+  </w:num>
+  <w:num w:numId="11">
+    <w:abstractNumId w:val="8"/>
   </w:num>
 </w:numbering>
 </file>

</xml_diff>